<commit_message>
Updated user manual with new web domain. Added an "About" page, needs the constraints on the about button on the login screen for placement.
</commit_message>
<xml_diff>
--- a/WebPortal/uploads/User Manual.docx
+++ b/WebPortal/uploads/User Manual.docx
@@ -2833,21 +2833,27 @@
         </w:rPr>
         <w:t xml:space="preserve">In addition to the mobile application, a web portal has been created for a teacher/educator. In the web portal the teacher has the ability to create classes and to add students to those created classes. After a class has been created along with the students within the class, the teacher has the option of using a set of default addition problems or to create custom levels and questions. Other options the teachers have available are the abilities to: remove student’s, remove classes, add/remove questions, add/remove levels, updating a student’s password, viewing individual student’s progress, importing/exporting custom level configurations, updating the teachers name on the web portal and updating their password. You can visit the website: </w:t>
       </w:r>
-      <w:hyperlink r:id="rId10">
+      <w:hyperlink r:id="rId10" w:history="1">
         <w:r>
           <w:rPr>
-            <w:color w:val="1155CC"/>
-            <w:sz w:val="24"/>
-            <w:u w:val="single"/>
+            <w:rStyle w:val="Hyperlink"/>
           </w:rPr>
-          <w:t>https://graylingmath.cloudapp.net/WebPortal/login.php</w:t>
+          <w:t>https://minutemathracer.com/WebPortal2/login.php</w:t>
         </w:r>
       </w:hyperlink>
       <w:r>
         <w:rPr>
           <w:sz w:val="24"/>
         </w:rPr>
-        <w:t xml:space="preserve"> to get started.</w:t>
+        <w:t xml:space="preserve"> to get </w:t>
+      </w:r>
+      <w:bookmarkStart w:id="2" w:name="_GoBack"/>
+      <w:bookmarkEnd w:id="2"/>
+      <w:r>
+        <w:rPr>
+          <w:sz w:val="24"/>
+        </w:rPr>
+        <w:t>started.</w:t>
       </w:r>
     </w:p>
     <w:p>
@@ -2859,7 +2865,7 @@
           <w:szCs w:val="56"/>
         </w:rPr>
       </w:pPr>
-      <w:bookmarkStart w:id="2" w:name="_Toc417331600"/>
+      <w:bookmarkStart w:id="3" w:name="_Toc417331600"/>
       <w:r>
         <w:rPr>
           <w:b/>
@@ -2877,7 +2883,7 @@
         </w:rPr>
         <w:t xml:space="preserve"> Using the Web Portal</w:t>
       </w:r>
-      <w:bookmarkEnd w:id="2"/>
+      <w:bookmarkEnd w:id="3"/>
     </w:p>
     <w:p>
       <w:r>
@@ -2901,7 +2907,7 @@
           <w:sz w:val="44"/>
         </w:rPr>
       </w:pPr>
-      <w:bookmarkStart w:id="3" w:name="_Toc417331601"/>
+      <w:bookmarkStart w:id="4" w:name="_Toc417331601"/>
       <w:r>
         <w:rPr>
           <w:b/>
@@ -2923,7 +2929,7 @@
         </w:rPr>
         <w:t>Getting Access</w:t>
       </w:r>
-      <w:bookmarkEnd w:id="3"/>
+      <w:bookmarkEnd w:id="4"/>
     </w:p>
     <w:p>
       <w:r>
@@ -2944,37 +2950,50 @@
         <w:rPr>
           <w:sz w:val="24"/>
         </w:rPr>
-        <w:t xml:space="preserve"> internet access, a computer or laptop with web accessibility. An Apple iPad with iOS 7.0 or later will also be needed in order to interact with the application portion. Once the user is on a device with internet accessibility, they can visit the </w:t>
+        <w:t xml:space="preserve"> internet access, a computer or laptop with web accessibility. An Apple iPad with iOS 7.0 or later will also be needed in order to interact with the application portion. Once the user is on a device with </w:t>
       </w:r>
       <w:proofErr w:type="gramStart"/>
       <w:r>
         <w:rPr>
           <w:sz w:val="24"/>
         </w:rPr>
-        <w:t>site :</w:t>
+        <w:t>internet</w:t>
       </w:r>
       <w:proofErr w:type="gramEnd"/>
       <w:r>
         <w:rPr>
           <w:sz w:val="24"/>
         </w:rPr>
-        <w:t xml:space="preserve"> </w:t>
-      </w:r>
-      <w:hyperlink r:id="rId11">
+        <w:t xml:space="preserve"> accessi</w:t>
+      </w:r>
+      <w:r>
+        <w:rPr>
+          <w:sz w:val="24"/>
+        </w:rPr>
+        <w:t>bility, they can visit the site</w:t>
+      </w:r>
+      <w:r>
+        <w:rPr>
+          <w:sz w:val="24"/>
+        </w:rPr>
+        <w:t xml:space="preserve">: </w:t>
+      </w:r>
+      <w:hyperlink r:id="rId11" w:history="1">
         <w:r>
           <w:rPr>
-            <w:color w:val="1155CC"/>
-            <w:sz w:val="24"/>
-            <w:u w:val="single"/>
+            <w:rStyle w:val="Hyperlink"/>
           </w:rPr>
-          <w:t>https://graylingmath.cloudapp.net/WebPortal/login.php</w:t>
+          <w:t>https://minutemathracer.com/WebPortal2/login.php</w:t>
         </w:r>
       </w:hyperlink>
       <w:r>
-        <w:rPr>
-          <w:sz w:val="24"/>
-        </w:rPr>
-        <w:t xml:space="preserve"> to get registered.</w:t>
+        <w:t xml:space="preserve"> </w:t>
+      </w:r>
+      <w:r>
+        <w:rPr>
+          <w:sz w:val="24"/>
+        </w:rPr>
+        <w:t>to get registered.</w:t>
       </w:r>
     </w:p>
     <w:p>
@@ -2985,7 +3004,7 @@
           <w:sz w:val="44"/>
         </w:rPr>
       </w:pPr>
-      <w:bookmarkStart w:id="4" w:name="_Toc417331602"/>
+      <w:bookmarkStart w:id="5" w:name="_Toc417331602"/>
       <w:r>
         <w:rPr>
           <w:b/>
@@ -3007,7 +3026,7 @@
         </w:rPr>
         <w:t>Creating an Apple ID</w:t>
       </w:r>
-      <w:bookmarkEnd w:id="4"/>
+      <w:bookmarkEnd w:id="5"/>
     </w:p>
     <w:p>
       <w:r>
@@ -3041,7 +3060,7 @@
           <w:sz w:val="44"/>
         </w:rPr>
       </w:pPr>
-      <w:bookmarkStart w:id="5" w:name="_Toc417331603"/>
+      <w:bookmarkStart w:id="6" w:name="_Toc417331603"/>
       <w:r>
         <w:rPr>
           <w:b/>
@@ -3056,28 +3075,26 @@
         </w:rPr>
         <w:t>Download and Install</w:t>
       </w:r>
-      <w:bookmarkEnd w:id="5"/>
-    </w:p>
-    <w:p>
-      <w:r>
-        <w:rPr>
-          <w:sz w:val="24"/>
-        </w:rPr>
-        <w:t xml:space="preserve">In order for a user to download </w:t>
-      </w:r>
-      <w:proofErr w:type="gramStart"/>
-      <w:r>
-        <w:rPr>
-          <w:sz w:val="24"/>
-        </w:rPr>
-        <w:t>and  install</w:t>
-      </w:r>
-      <w:proofErr w:type="gramEnd"/>
-      <w:r>
-        <w:rPr>
-          <w:sz w:val="24"/>
-        </w:rPr>
-        <w:t>, they must create Apple ID and password for them to proceed (refer to section 2.1.0). The application will be available on the app store after Apple approval or via Test Flight.</w:t>
+      <w:bookmarkEnd w:id="6"/>
+    </w:p>
+    <w:p>
+      <w:r>
+        <w:rPr>
+          <w:sz w:val="24"/>
+        </w:rPr>
+        <w:t>In or</w:t>
+      </w:r>
+      <w:r>
+        <w:rPr>
+          <w:sz w:val="24"/>
+        </w:rPr>
+        <w:t xml:space="preserve">der for a user to download and </w:t>
+      </w:r>
+      <w:r>
+        <w:rPr>
+          <w:sz w:val="24"/>
+        </w:rPr>
+        <w:t>install, they must create Apple ID and password for them to proceed (refer to section 2.1.0). The application will be available on the app store after Apple approval or via Test Flight.</w:t>
       </w:r>
     </w:p>
     <w:p>
@@ -3088,7 +3105,7 @@
           <w:sz w:val="44"/>
         </w:rPr>
       </w:pPr>
-      <w:bookmarkStart w:id="6" w:name="_Toc417331604"/>
+      <w:bookmarkStart w:id="7" w:name="_Toc417331604"/>
       <w:r>
         <w:rPr>
           <w:b/>
@@ -3110,7 +3127,7 @@
         </w:rPr>
         <w:t>Web Portal Navigation</w:t>
       </w:r>
-      <w:bookmarkEnd w:id="6"/>
+      <w:bookmarkEnd w:id="7"/>
     </w:p>
     <w:p>
       <w:r>
@@ -3129,7 +3146,7 @@
           <w:sz w:val="36"/>
         </w:rPr>
       </w:pPr>
-      <w:bookmarkStart w:id="7" w:name="_Toc417331605"/>
+      <w:bookmarkStart w:id="8" w:name="_Toc417331605"/>
       <w:r>
         <w:rPr>
           <w:b/>
@@ -3154,7 +3171,7 @@
         </w:rPr>
         <w:t xml:space="preserve"> Creating an account</w:t>
       </w:r>
-      <w:bookmarkEnd w:id="7"/>
+      <w:bookmarkEnd w:id="8"/>
     </w:p>
     <w:p>
       <w:r>
@@ -3163,32 +3180,30 @@
         </w:rPr>
         <w:t xml:space="preserve">To create an account on the web portal, you open up your web browser and go to the URL </w:t>
       </w:r>
-      <w:hyperlink r:id="rId13">
+      <w:hyperlink r:id="rId13" w:history="1">
         <w:r>
           <w:rPr>
-            <w:color w:val="1155CC"/>
+            <w:rStyle w:val="Hyperlink"/>
             <w:sz w:val="24"/>
-            <w:u w:val="single"/>
+            <w:szCs w:val="24"/>
           </w:rPr>
-          <w:t>https://</w:t>
+          <w:t>https://minutemathracer.com/WebPortal2/login.</w:t>
         </w:r>
-        <w:bookmarkStart w:id="8" w:name="_GoBack"/>
         <w:r>
           <w:rPr>
-            <w:color w:val="1155CC"/>
+            <w:rStyle w:val="Hyperlink"/>
             <w:sz w:val="24"/>
-            <w:u w:val="single"/>
+            <w:szCs w:val="24"/>
           </w:rPr>
-          <w:t>grayling</w:t>
+          <w:t>p</w:t>
         </w:r>
-        <w:bookmarkEnd w:id="8"/>
         <w:r>
           <w:rPr>
-            <w:color w:val="1155CC"/>
+            <w:rStyle w:val="Hyperlink"/>
             <w:sz w:val="24"/>
-            <w:u w:val="single"/>
+            <w:szCs w:val="24"/>
           </w:rPr>
-          <w:t>math.cloudapp.net/WebPortal/login.php</w:t>
+          <w:t>hp</w:t>
         </w:r>
       </w:hyperlink>
       <w:r>
@@ -5558,7 +5573,7 @@
             <w:noProof/>
             <w:sz w:val="40"/>
           </w:rPr>
-          <w:t>3</w:t>
+          <w:t>1</w:t>
         </w:r>
         <w:r>
           <w:rPr>
@@ -7128,6 +7143,18 @@
       <w:u w:val="single"/>
     </w:rPr>
   </w:style>
+  <w:style w:type="character" w:styleId="FollowedHyperlink">
+    <w:name w:val="FollowedHyperlink"/>
+    <w:basedOn w:val="DefaultParagraphFont"/>
+    <w:uiPriority w:val="99"/>
+    <w:semiHidden/>
+    <w:unhideWhenUsed/>
+    <w:rsid w:val="004E1FD1"/>
+    <w:rPr>
+      <w:color w:val="800080" w:themeColor="followedHyperlink"/>
+      <w:u w:val="single"/>
+    </w:rPr>
+  </w:style>
 </w:styles>
 </file>
 
@@ -7643,6 +7670,18 @@
       <w:u w:val="single"/>
     </w:rPr>
   </w:style>
+  <w:style w:type="character" w:styleId="FollowedHyperlink">
+    <w:name w:val="FollowedHyperlink"/>
+    <w:basedOn w:val="DefaultParagraphFont"/>
+    <w:uiPriority w:val="99"/>
+    <w:semiHidden/>
+    <w:unhideWhenUsed/>
+    <w:rsid w:val="004E1FD1"/>
+    <w:rPr>
+      <w:color w:val="800080" w:themeColor="followedHyperlink"/>
+      <w:u w:val="single"/>
+    </w:rPr>
+  </w:style>
 </w:styles>
 </file>
 
@@ -7934,7 +7973,7 @@
 </file>
 
 <file path=customXml/itemProps1.xml><?xml version="1.0" encoding="utf-8"?>
-<ds:datastoreItem xmlns:ds="http://schemas.openxmlformats.org/officeDocument/2006/customXml" ds:itemID="{6E5AD7CA-0B33-0B44-BB3B-F093FDE6B85D}">
+<ds:datastoreItem xmlns:ds="http://schemas.openxmlformats.org/officeDocument/2006/customXml" ds:itemID="{9D773663-01B4-BF4C-8F32-7CE02AE3E4D6}">
   <ds:schemaRefs>
     <ds:schemaRef ds:uri="http://schemas.openxmlformats.org/officeDocument/2006/bibliography"/>
   </ds:schemaRefs>

</xml_diff>